<commit_message>
fin redaction diagramme de classe
</commit_message>
<xml_diff>
--- a/PROJET6.docx
+++ b/PROJET6.docx
@@ -445,7 +445,19 @@
           <w:szCs w:val="37"/>
           <w:lang w:val="fr-CH"/>
         </w:rPr>
-        <w:t xml:space="preserve">Contexte: </w:t>
+        <w:t>Contexte :</w:t>
+      </w:r>
+      <w:r>
+        <w:rPr>
+          <w:rFonts w:ascii="Times" w:hAnsi="Times" w:cs="Times"/>
+          <w:i/>
+          <w:iCs/>
+          <w:color w:val="3B3B3B"/>
+          <w:sz w:val="37"/>
+          <w:szCs w:val="37"/>
+          <w:lang w:val="fr-CH"/>
+        </w:rPr>
+        <w:t xml:space="preserve"> </w:t>
       </w:r>
     </w:p>
     <w:p>
@@ -810,7 +822,17 @@
           <w:szCs w:val="37"/>
           <w:lang w:val="fr-CH"/>
         </w:rPr>
-        <w:t xml:space="preserve">pizzas sont encore réalisables ; </w:t>
+        <w:t>Pizzas</w:t>
+      </w:r>
+      <w:r>
+        <w:rPr>
+          <w:rFonts w:ascii="Times" w:hAnsi="Times" w:cs="Times"/>
+          <w:color w:val="000000"/>
+          <w:sz w:val="37"/>
+          <w:szCs w:val="37"/>
+          <w:lang w:val="fr-CH"/>
+        </w:rPr>
+        <w:t xml:space="preserve"> sont encore réalisables ; </w:t>
       </w:r>
       <w:r>
         <w:rPr>
@@ -889,31 +911,8 @@
           <w:szCs w:val="26"/>
           <w:lang w:val="fr-CH"/>
         </w:rPr>
-        <w:t xml:space="preserve">o </w:t>
-      </w:r>
-      <w:r>
-        <w:rPr>
-          <w:rFonts w:ascii="Times" w:hAnsi="Times" w:cs="Times"/>
-          <w:color w:val="000000"/>
-          <w:sz w:val="37"/>
-          <w:szCs w:val="37"/>
-          <w:lang w:val="fr-CH"/>
-        </w:rPr>
-        <w:t xml:space="preserve">Passer leurs commandes, en plus de la prise de commande par téléphone ou sur place, </w:t>
-      </w:r>
-    </w:p>
-    <w:p>
-      <w:pPr>
-        <w:autoSpaceDE w:val="0"/>
-        <w:autoSpaceDN w:val="0"/>
-        <w:adjustRightInd w:val="0"/>
-        <w:spacing w:after="240" w:line="300" w:lineRule="atLeast"/>
-        <w:rPr>
-          <w:rFonts w:ascii="Times" w:hAnsi="Times" w:cs="Times"/>
-          <w:color w:val="000000"/>
-          <w:lang w:val="fr-CH"/>
-        </w:rPr>
-      </w:pPr>
+        <w:t>O</w:t>
+      </w:r>
       <w:r>
         <w:rPr>
           <w:rFonts w:ascii="Courier New" w:hAnsi="Courier New" w:cs="Courier New"/>
@@ -922,17 +921,17 @@
           <w:szCs w:val="26"/>
           <w:lang w:val="fr-CH"/>
         </w:rPr>
-        <w:t xml:space="preserve">o </w:t>
-      </w:r>
-      <w:r>
-        <w:rPr>
-          <w:rFonts w:ascii="Times" w:hAnsi="Times" w:cs="Times"/>
-          <w:color w:val="000000"/>
-          <w:sz w:val="37"/>
-          <w:szCs w:val="37"/>
-          <w:lang w:val="fr-CH"/>
-        </w:rPr>
-        <w:t xml:space="preserve">Payer en ligne leur commande s’ils le souhaitent – sinon, ils paieront directement à la livraison </w:t>
+        <w:t xml:space="preserve"> </w:t>
+      </w:r>
+      <w:r>
+        <w:rPr>
+          <w:rFonts w:ascii="Times" w:hAnsi="Times" w:cs="Times"/>
+          <w:color w:val="000000"/>
+          <w:sz w:val="37"/>
+          <w:szCs w:val="37"/>
+          <w:lang w:val="fr-CH"/>
+        </w:rPr>
+        <w:t xml:space="preserve">Passer leurs commandes, en plus de la prise de commande par téléphone ou sur place, </w:t>
       </w:r>
     </w:p>
     <w:p>
@@ -955,39 +954,92 @@
           <w:szCs w:val="26"/>
           <w:lang w:val="fr-CH"/>
         </w:rPr>
-        <w:t xml:space="preserve">o </w:t>
-      </w:r>
-      <w:r>
-        <w:rPr>
-          <w:rFonts w:ascii="Times" w:hAnsi="Times" w:cs="Times"/>
-          <w:color w:val="000000"/>
-          <w:sz w:val="37"/>
-          <w:szCs w:val="37"/>
-          <w:lang w:val="fr-CH"/>
-        </w:rPr>
-        <w:t xml:space="preserve">Modifier ou annuler leur commande tant que celle-ci n’a pas été préparée </w:t>
-      </w:r>
-    </w:p>
-    <w:p>
-      <w:pPr>
-        <w:autoSpaceDE w:val="0"/>
-        <w:autoSpaceDN w:val="0"/>
-        <w:adjustRightInd w:val="0"/>
-        <w:spacing w:after="240" w:line="300" w:lineRule="atLeast"/>
-        <w:rPr>
-          <w:rFonts w:ascii="Times" w:hAnsi="Times" w:cs="Times"/>
-          <w:color w:val="000000"/>
-          <w:lang w:val="fr-CH"/>
-        </w:rPr>
-      </w:pPr>
-      <w:r>
-        <w:rPr>
-          <w:rFonts w:ascii="Times" w:hAnsi="Times" w:cs="Times"/>
+        <w:t>O</w:t>
+      </w:r>
+      <w:r>
+        <w:rPr>
+          <w:rFonts w:ascii="Courier New" w:hAnsi="Courier New" w:cs="Courier New"/>
           <w:color w:val="000000"/>
           <w:sz w:val="26"/>
           <w:szCs w:val="26"/>
           <w:lang w:val="fr-CH"/>
         </w:rPr>
+        <w:t xml:space="preserve"> </w:t>
+      </w:r>
+      <w:r>
+        <w:rPr>
+          <w:rFonts w:ascii="Times" w:hAnsi="Times" w:cs="Times"/>
+          <w:color w:val="000000"/>
+          <w:sz w:val="37"/>
+          <w:szCs w:val="37"/>
+          <w:lang w:val="fr-CH"/>
+        </w:rPr>
+        <w:t xml:space="preserve">Payer en ligne leur commande s’ils le souhaitent – sinon, ils paieront directement à la livraison </w:t>
+      </w:r>
+    </w:p>
+    <w:p>
+      <w:pPr>
+        <w:autoSpaceDE w:val="0"/>
+        <w:autoSpaceDN w:val="0"/>
+        <w:adjustRightInd w:val="0"/>
+        <w:spacing w:after="240" w:line="300" w:lineRule="atLeast"/>
+        <w:rPr>
+          <w:rFonts w:ascii="Times" w:hAnsi="Times" w:cs="Times"/>
+          <w:color w:val="000000"/>
+          <w:lang w:val="fr-CH"/>
+        </w:rPr>
+      </w:pPr>
+      <w:r>
+        <w:rPr>
+          <w:rFonts w:ascii="Courier New" w:hAnsi="Courier New" w:cs="Courier New"/>
+          <w:color w:val="000000"/>
+          <w:sz w:val="26"/>
+          <w:szCs w:val="26"/>
+          <w:lang w:val="fr-CH"/>
+        </w:rPr>
+        <w:t>O</w:t>
+      </w:r>
+      <w:r>
+        <w:rPr>
+          <w:rFonts w:ascii="Courier New" w:hAnsi="Courier New" w:cs="Courier New"/>
+          <w:color w:val="000000"/>
+          <w:sz w:val="26"/>
+          <w:szCs w:val="26"/>
+          <w:lang w:val="fr-CH"/>
+        </w:rPr>
+        <w:t xml:space="preserve"> </w:t>
+      </w:r>
+      <w:r>
+        <w:rPr>
+          <w:rFonts w:ascii="Times" w:hAnsi="Times" w:cs="Times"/>
+          <w:color w:val="000000"/>
+          <w:sz w:val="37"/>
+          <w:szCs w:val="37"/>
+          <w:lang w:val="fr-CH"/>
+        </w:rPr>
+        <w:t xml:space="preserve">Modifier ou annuler leur commande tant que celle-ci n’a pas été préparée </w:t>
+      </w:r>
+    </w:p>
+    <w:p>
+      <w:pPr>
+        <w:autoSpaceDE w:val="0"/>
+        <w:autoSpaceDN w:val="0"/>
+        <w:adjustRightInd w:val="0"/>
+        <w:spacing w:after="240" w:line="300" w:lineRule="atLeast"/>
+        <w:rPr>
+          <w:rFonts w:ascii="Times" w:hAnsi="Times" w:cs="Times"/>
+          <w:color w:val="000000"/>
+          <w:lang w:val="fr-CH"/>
+        </w:rPr>
+      </w:pPr>
+      <w:r>
+        <w:rPr>
+          <w:rFonts w:ascii="Times" w:hAnsi="Times" w:cs="Times"/>
+          <w:color w:val="000000"/>
+          <w:sz w:val="26"/>
+          <w:szCs w:val="26"/>
+          <w:lang w:val="fr-CH"/>
+        </w:rPr>
         <w:lastRenderedPageBreak/>
         <w:t xml:space="preserve">• </w:t>
       </w:r>
@@ -1346,18 +1398,18 @@
           <w:lang w:val="fr-CH"/>
         </w:rPr>
       </w:pPr>
-      <w:bookmarkStart w:id="0" w:name="_GoBack"/>
-      <w:r>
-        <w:rPr>
-          <w:rFonts w:ascii="Times" w:hAnsi="Times" w:cs="Times"/>
+      <w:r>
+        <w:rPr>
+          <w:rFonts w:ascii="Times" w:hAnsi="Times" w:cs="Times"/>
+          <w:b/>
           <w:color w:val="000000"/>
           <w:lang w:val="fr-CH"/>
         </w:rPr>
         <w:drawing>
-          <wp:inline distT="0" distB="0" distL="0" distR="0" wp14:anchorId="6407CB04" wp14:editId="64234CB7">
-            <wp:extent cx="5756910" cy="2489200"/>
+          <wp:inline distT="0" distB="0" distL="0" distR="0" wp14:anchorId="1D333384" wp14:editId="6D85E0C5">
+            <wp:extent cx="5756910" cy="2477770"/>
             <wp:effectExtent l="0" t="0" r="0" b="0"/>
-            <wp:docPr id="6" name="Image 6"/>
+            <wp:docPr id="8" name="Image 8"/>
             <wp:cNvGraphicFramePr>
               <a:graphicFrameLocks xmlns:a="http://schemas.openxmlformats.org/drawingml/2006/main" noChangeAspect="1"/>
             </wp:cNvGraphicFramePr>
@@ -1377,7 +1429,7 @@
                   <pic:spPr>
                     <a:xfrm>
                       <a:off x="0" y="0"/>
-                      <a:ext cx="5756910" cy="2489200"/>
+                      <a:ext cx="5756910" cy="2477770"/>
                     </a:xfrm>
                     <a:prstGeom prst="rect">
                       <a:avLst/>
@@ -1389,7 +1441,6 @@
           </wp:inline>
         </w:drawing>
       </w:r>
-      <w:bookmarkEnd w:id="0"/>
     </w:p>
     <w:p>
       <w:pPr>
@@ -1484,6 +1535,8 @@
         <w:br/>
         <w:t>Il y a également une relation entre la classe employé et la classe commande avec une relation *, 1..* puisqu’il y peut y avoir plusieurs employés qui travaillent sur la même commande (livreur et pizzaiolo par exemple) et un employé peut avoir travaillé sur plusieurs commandes.</w:t>
       </w:r>
+      <w:bookmarkStart w:id="0" w:name="_GoBack"/>
+      <w:bookmarkEnd w:id="0"/>
     </w:p>
     <w:p>
       <w:pPr>
@@ -1531,7 +1584,17 @@
           <w:szCs w:val="30"/>
           <w:lang w:val="fr-CH"/>
         </w:rPr>
-        <w:t>Nous avons ensuite la classe « PIZZERIA » qui représente les différentes pizzerias du groupe. Cette classe est reliée à la classe « EMPLOYE » comme expliqué plus haut puis nous avons d’autre relation.</w:t>
+        <w:t>Nous avons ensuite la classe « PIZZERIA » qui représente les différentes pizzerias du groupe. Cette classe est reliée à la classe « EMPLOYE » comme expliqué plus haut puis nous avons d’autr</w:t>
+      </w:r>
+      <w:r>
+        <w:rPr>
+          <w:rFonts w:ascii="Times" w:hAnsi="Times" w:cs="Times"/>
+          <w:color w:val="000000" w:themeColor="text1"/>
+          <w:sz w:val="30"/>
+          <w:szCs w:val="30"/>
+          <w:lang w:val="fr-CH"/>
+        </w:rPr>
+        <w:t>e relation.</w:t>
       </w:r>
       <w:r>
         <w:rPr>
@@ -1542,7 +1605,67 @@
           <w:lang w:val="fr-CH"/>
         </w:rPr>
         <w:br/>
-        <w:t xml:space="preserve">Elle est d’abord reliée au stock afin d’avoir un suivi du stock des </w:t>
+        <w:t>E</w:t>
+      </w:r>
+      <w:r>
+        <w:rPr>
+          <w:rFonts w:ascii="Times" w:hAnsi="Times" w:cs="Times"/>
+          <w:color w:val="000000" w:themeColor="text1"/>
+          <w:sz w:val="30"/>
+          <w:szCs w:val="30"/>
+          <w:lang w:val="fr-CH"/>
+        </w:rPr>
+        <w:t>lle est ensuite</w:t>
+      </w:r>
+      <w:r>
+        <w:rPr>
+          <w:rFonts w:ascii="Times" w:hAnsi="Times" w:cs="Times"/>
+          <w:color w:val="000000" w:themeColor="text1"/>
+          <w:sz w:val="30"/>
+          <w:szCs w:val="30"/>
+          <w:lang w:val="fr-CH"/>
+        </w:rPr>
+        <w:t xml:space="preserve"> reliée au stock afin d’avoir un suivi du stock des différentes pizzeria</w:t>
+      </w:r>
+      <w:r>
+        <w:rPr>
+          <w:rFonts w:ascii="Times" w:hAnsi="Times" w:cs="Times"/>
+          <w:color w:val="000000" w:themeColor="text1"/>
+          <w:sz w:val="30"/>
+          <w:szCs w:val="30"/>
+          <w:lang w:val="fr-CH"/>
+        </w:rPr>
+        <w:t>s</w:t>
+      </w:r>
+      <w:r>
+        <w:rPr>
+          <w:rFonts w:ascii="Times" w:hAnsi="Times" w:cs="Times"/>
+          <w:color w:val="000000" w:themeColor="text1"/>
+          <w:sz w:val="30"/>
+          <w:szCs w:val="30"/>
+          <w:lang w:val="fr-CH"/>
+        </w:rPr>
+        <w:t xml:space="preserve">, elle est relié par une </w:t>
+      </w:r>
+      <w:r>
+        <w:rPr>
+          <w:rFonts w:ascii="Times" w:hAnsi="Times" w:cs="Times"/>
+          <w:color w:val="000000" w:themeColor="text1"/>
+          <w:sz w:val="30"/>
+          <w:szCs w:val="30"/>
+          <w:lang w:val="fr-CH"/>
+        </w:rPr>
+        <w:t>relation *, 1..* puisque que le même aliment</w:t>
+      </w:r>
+      <w:r>
+        <w:rPr>
+          <w:rFonts w:ascii="Times" w:hAnsi="Times" w:cs="Times"/>
+          <w:color w:val="000000" w:themeColor="text1"/>
+          <w:sz w:val="30"/>
+          <w:szCs w:val="30"/>
+          <w:lang w:val="fr-CH"/>
+        </w:rPr>
+        <w:t xml:space="preserve"> </w:t>
       </w:r>
       <w:r>
         <w:rPr>
@@ -1553,8 +1676,361 @@
           <w:lang w:val="fr-CH"/>
         </w:rPr>
         <w:lastRenderedPageBreak/>
-        <w:t xml:space="preserve">différentes pizzeria, elle est relié par une relation *, 1..* puisque que les aliments du stocks peuvent appartenir </w:t>
-      </w:r>
+        <w:t xml:space="preserve">du stocks </w:t>
+      </w:r>
+      <w:r>
+        <w:rPr>
+          <w:rFonts w:ascii="Times" w:hAnsi="Times" w:cs="Times"/>
+          <w:color w:val="000000" w:themeColor="text1"/>
+          <w:sz w:val="30"/>
+          <w:szCs w:val="30"/>
+          <w:lang w:val="fr-CH"/>
+        </w:rPr>
+        <w:t>peut être présent dans plusieurs pizzeria à la fois et une pizzeria a plusieurs aliments du stock.</w:t>
+      </w:r>
+      <w:r>
+        <w:rPr>
+          <w:rFonts w:ascii="Times" w:hAnsi="Times" w:cs="Times"/>
+          <w:color w:val="000000" w:themeColor="text1"/>
+          <w:sz w:val="30"/>
+          <w:szCs w:val="30"/>
+          <w:lang w:val="fr-CH"/>
+        </w:rPr>
+        <w:br/>
+        <w:t xml:space="preserve">Ensuite, nous avons une relation entre la classe « Pizzeria » et </w:t>
+      </w:r>
+      <w:r>
+        <w:rPr>
+          <w:rFonts w:ascii="Times" w:hAnsi="Times" w:cs="Times"/>
+          <w:color w:val="000000" w:themeColor="text1"/>
+          <w:sz w:val="30"/>
+          <w:szCs w:val="30"/>
+          <w:lang w:val="fr-CH"/>
+        </w:rPr>
+        <w:t>la classe « Commande » avec une relation 1, 1..* puisqu’une commande ne peut appartenir qu’a une seule pizzeria et une pizzeria peut avoir plusieurs commandes.</w:t>
+      </w:r>
+      <w:r>
+        <w:rPr>
+          <w:rFonts w:ascii="Times" w:hAnsi="Times" w:cs="Times"/>
+          <w:color w:val="000000" w:themeColor="text1"/>
+          <w:sz w:val="30"/>
+          <w:szCs w:val="30"/>
+          <w:lang w:val="fr-CH"/>
+        </w:rPr>
+        <w:br/>
+        <w:t>Puis également une relation entre la classe « PIZZA » et la classe « PIZZERIA » ce qui correspondrait au menu par pizzeria, nous avons une relation 1..*, * puisque qu’une pizza peut appartenir à toutes les pizzerias et qu’une pizzeria peut avoir plusieurs pizza au menu.</w:t>
+      </w:r>
+    </w:p>
+    <w:p>
+      <w:pPr>
+        <w:autoSpaceDE w:val="0"/>
+        <w:autoSpaceDN w:val="0"/>
+        <w:adjustRightInd w:val="0"/>
+        <w:spacing w:after="240" w:line="440" w:lineRule="atLeast"/>
+        <w:rPr>
+          <w:rFonts w:ascii="Times" w:hAnsi="Times" w:cs="Times"/>
+          <w:color w:val="000000" w:themeColor="text1"/>
+          <w:sz w:val="30"/>
+          <w:szCs w:val="30"/>
+          <w:lang w:val="fr-CH"/>
+        </w:rPr>
+      </w:pPr>
+      <w:r>
+        <w:rPr>
+          <w:rFonts w:ascii="Times" w:hAnsi="Times" w:cs="Times"/>
+          <w:b/>
+          <w:color w:val="FF0000"/>
+          <w:sz w:val="30"/>
+          <w:szCs w:val="30"/>
+          <w:u w:val="single"/>
+          <w:lang w:val="fr-CH"/>
+        </w:rPr>
+        <w:t>Classe « </w:t>
+      </w:r>
+      <w:r>
+        <w:rPr>
+          <w:rFonts w:ascii="Times" w:hAnsi="Times" w:cs="Times"/>
+          <w:b/>
+          <w:color w:val="FF0000"/>
+          <w:sz w:val="30"/>
+          <w:szCs w:val="30"/>
+          <w:u w:val="single"/>
+          <w:lang w:val="fr-CH"/>
+        </w:rPr>
+        <w:t>STOCK » :</w:t>
+      </w:r>
+      <w:r>
+        <w:rPr>
+          <w:rFonts w:ascii="Times" w:hAnsi="Times" w:cs="Times"/>
+          <w:b/>
+          <w:color w:val="FF0000"/>
+          <w:sz w:val="30"/>
+          <w:szCs w:val="30"/>
+          <w:u w:val="single"/>
+          <w:lang w:val="fr-CH"/>
+        </w:rPr>
+        <w:br/>
+      </w:r>
+      <w:r>
+        <w:rPr>
+          <w:rFonts w:ascii="Times" w:hAnsi="Times" w:cs="Times"/>
+          <w:color w:val="000000" w:themeColor="text1"/>
+          <w:sz w:val="30"/>
+          <w:szCs w:val="30"/>
+          <w:lang w:val="fr-CH"/>
+        </w:rPr>
+        <w:t>Cette classe correspond au stock disponible par pizzeria, elle joue le rôle de suivi du stock des aliments.</w:t>
+      </w:r>
+      <w:r>
+        <w:rPr>
+          <w:rFonts w:ascii="Times" w:hAnsi="Times" w:cs="Times"/>
+          <w:color w:val="000000" w:themeColor="text1"/>
+          <w:sz w:val="30"/>
+          <w:szCs w:val="30"/>
+          <w:lang w:val="fr-CH"/>
+        </w:rPr>
+        <w:br/>
+        <w:t>Elle est reliée à la classe « PIZZERIA » comme déjà expliqué précédemment puis à la classe « PIZZA » puisque qu’une pizza est composé de différents ingrédients disponible dans le stock, nous avons une relation de cardinalité *, 1..*, effectivement un ingrédien</w:t>
+      </w:r>
+      <w:r>
+        <w:rPr>
+          <w:rFonts w:ascii="Times" w:hAnsi="Times" w:cs="Times"/>
+          <w:color w:val="000000" w:themeColor="text1"/>
+          <w:sz w:val="30"/>
+          <w:szCs w:val="30"/>
+          <w:lang w:val="fr-CH"/>
+        </w:rPr>
+        <w:t>t du stock peut être présent sur plusieurs pizzas et une pizza peut avoir différents aliments par sorte de pizza.</w:t>
+      </w:r>
+    </w:p>
+    <w:p>
+      <w:pPr>
+        <w:autoSpaceDE w:val="0"/>
+        <w:autoSpaceDN w:val="0"/>
+        <w:adjustRightInd w:val="0"/>
+        <w:spacing w:after="240" w:line="440" w:lineRule="atLeast"/>
+        <w:rPr>
+          <w:rFonts w:ascii="Times" w:hAnsi="Times" w:cs="Times"/>
+          <w:color w:val="000000" w:themeColor="text1"/>
+          <w:sz w:val="30"/>
+          <w:szCs w:val="30"/>
+          <w:lang w:val="fr-CH"/>
+        </w:rPr>
+      </w:pPr>
+      <w:r>
+        <w:rPr>
+          <w:rFonts w:ascii="Times" w:hAnsi="Times" w:cs="Times"/>
+          <w:b/>
+          <w:color w:val="FF0000"/>
+          <w:sz w:val="30"/>
+          <w:szCs w:val="30"/>
+          <w:u w:val="single"/>
+          <w:lang w:val="fr-CH"/>
+        </w:rPr>
+        <w:t>Classe « PIZZA » :</w:t>
+      </w:r>
+      <w:r>
+        <w:rPr>
+          <w:rFonts w:ascii="Times" w:hAnsi="Times" w:cs="Times"/>
+          <w:b/>
+          <w:color w:val="FF0000"/>
+          <w:sz w:val="30"/>
+          <w:szCs w:val="30"/>
+          <w:u w:val="single"/>
+          <w:lang w:val="fr-CH"/>
+        </w:rPr>
+        <w:br/>
+      </w:r>
+      <w:r>
+        <w:rPr>
+          <w:rFonts w:ascii="Times" w:hAnsi="Times" w:cs="Times"/>
+          <w:color w:val="000000" w:themeColor="text1"/>
+          <w:sz w:val="30"/>
+          <w:szCs w:val="30"/>
+          <w:lang w:val="fr-CH"/>
+        </w:rPr>
+        <w:t xml:space="preserve">Cette classe correspond </w:t>
+      </w:r>
+      <w:r>
+        <w:rPr>
+          <w:rFonts w:ascii="Times" w:hAnsi="Times" w:cs="Times"/>
+          <w:color w:val="000000" w:themeColor="text1"/>
+          <w:sz w:val="30"/>
+          <w:szCs w:val="30"/>
+          <w:lang w:val="fr-CH"/>
+        </w:rPr>
+        <w:t>aux différentes pizzas disponibles</w:t>
+      </w:r>
+      <w:r>
+        <w:rPr>
+          <w:rFonts w:ascii="Times" w:hAnsi="Times" w:cs="Times"/>
+          <w:color w:val="000000" w:themeColor="text1"/>
+          <w:sz w:val="30"/>
+          <w:szCs w:val="30"/>
+          <w:lang w:val="fr-CH"/>
+        </w:rPr>
+        <w:t xml:space="preserve"> au menu et cela par pizzeria. Elle est liée à la classe « PIZZA » et la classe « STOCK</w:t>
+      </w:r>
+      <w:r>
+        <w:rPr>
+          <w:rFonts w:ascii="Times" w:hAnsi="Times" w:cs="Times"/>
+          <w:color w:val="000000" w:themeColor="text1"/>
+          <w:sz w:val="30"/>
+          <w:szCs w:val="30"/>
+          <w:lang w:val="fr-CH"/>
+        </w:rPr>
+        <w:t> » (</w:t>
+      </w:r>
+      <w:r>
+        <w:rPr>
+          <w:rFonts w:ascii="Times" w:hAnsi="Times" w:cs="Times"/>
+          <w:color w:val="000000" w:themeColor="text1"/>
+          <w:sz w:val="30"/>
+          <w:szCs w:val="30"/>
+          <w:lang w:val="fr-CH"/>
+        </w:rPr>
+        <w:t>déjà mentionnée dans la classe pizza et la classe stock)</w:t>
+      </w:r>
+      <w:r>
+        <w:rPr>
+          <w:rFonts w:ascii="Times" w:hAnsi="Times" w:cs="Times"/>
+          <w:color w:val="000000" w:themeColor="text1"/>
+          <w:sz w:val="30"/>
+          <w:szCs w:val="30"/>
+          <w:lang w:val="fr-CH"/>
+        </w:rPr>
+        <w:br/>
+        <w:t>Elle est également liée à la classe « COMMANDE » puisqu’une commande va être composée d’aucune ou plusieurs pizzas d’où la relation 0..*, 0..*. Et une pizza peut faire partie d’aucune commande ou bien de plusieurs commandes.</w:t>
+      </w:r>
+    </w:p>
+    <w:p>
+      <w:pPr>
+        <w:autoSpaceDE w:val="0"/>
+        <w:autoSpaceDN w:val="0"/>
+        <w:adjustRightInd w:val="0"/>
+        <w:spacing w:after="240" w:line="440" w:lineRule="atLeast"/>
+        <w:rPr>
+          <w:rFonts w:ascii="Times" w:hAnsi="Times" w:cs="Times"/>
+          <w:color w:val="000000" w:themeColor="text1"/>
+          <w:sz w:val="30"/>
+          <w:szCs w:val="30"/>
+          <w:lang w:val="fr-CH"/>
+        </w:rPr>
+      </w:pPr>
+      <w:r>
+        <w:rPr>
+          <w:rFonts w:ascii="Times" w:hAnsi="Times" w:cs="Times"/>
+          <w:b/>
+          <w:color w:val="FF0000"/>
+          <w:sz w:val="30"/>
+          <w:szCs w:val="30"/>
+          <w:u w:val="single"/>
+          <w:lang w:val="fr-CH"/>
+        </w:rPr>
+        <w:t>Classe « COMMANDE » :</w:t>
+      </w:r>
+      <w:r>
+        <w:rPr>
+          <w:rFonts w:ascii="Times" w:hAnsi="Times" w:cs="Times"/>
+          <w:b/>
+          <w:color w:val="FF0000"/>
+          <w:sz w:val="30"/>
+          <w:szCs w:val="30"/>
+          <w:u w:val="single"/>
+          <w:lang w:val="fr-CH"/>
+        </w:rPr>
+        <w:br/>
+      </w:r>
+      <w:r>
+        <w:rPr>
+          <w:rFonts w:ascii="Times" w:hAnsi="Times" w:cs="Times"/>
+          <w:color w:val="000000" w:themeColor="text1"/>
+          <w:sz w:val="30"/>
+          <w:szCs w:val="30"/>
+          <w:lang w:val="fr-CH"/>
+        </w:rPr>
+        <w:t xml:space="preserve">La classe « COMMANDE » représente le détail de l’ensemble commandes présentes pour chaque pizzeria, la relation entre la classe « PIZZERIA » et </w:t>
+      </w:r>
+      <w:r>
+        <w:rPr>
+          <w:rFonts w:ascii="Times" w:hAnsi="Times" w:cs="Times"/>
+          <w:color w:val="000000" w:themeColor="text1"/>
+          <w:sz w:val="30"/>
+          <w:szCs w:val="30"/>
+          <w:lang w:val="fr-CH"/>
+        </w:rPr>
+        <w:lastRenderedPageBreak/>
+        <w:t>la classe « COMMANDE » a déjà été traitée dans la classe « PIZZERIA ».</w:t>
+      </w:r>
+      <w:r>
+        <w:rPr>
+          <w:rFonts w:ascii="Times" w:hAnsi="Times" w:cs="Times"/>
+          <w:color w:val="000000" w:themeColor="text1"/>
+          <w:sz w:val="30"/>
+          <w:szCs w:val="30"/>
+          <w:lang w:val="fr-CH"/>
+        </w:rPr>
+        <w:br/>
+        <w:t>Il y a ensuite une relation entre la classe « COMMANDE » et la classe « ETAT COMMANDE », il s’agit d’une relation 1..* ,1 puisqu’une commande ne peut avoir qu’une seul statut à la fois mais un statut peut être présent dans différentes commandes.</w:t>
+      </w:r>
+      <w:r>
+        <w:rPr>
+          <w:rFonts w:ascii="Times" w:hAnsi="Times" w:cs="Times"/>
+          <w:color w:val="000000" w:themeColor="text1"/>
+          <w:sz w:val="30"/>
+          <w:szCs w:val="30"/>
+          <w:lang w:val="fr-CH"/>
+        </w:rPr>
+        <w:br/>
+        <w:t xml:space="preserve">Puis, nous avons bien entendu une relation entre la classe « COMMANDE » et la classe « CLIENT » et cette relation est 1, 0..*,  </w:t>
+      </w:r>
+      <w:r>
+        <w:rPr>
+          <w:rFonts w:ascii="Times" w:hAnsi="Times" w:cs="Times"/>
+          <w:color w:val="000000" w:themeColor="text1"/>
+          <w:sz w:val="30"/>
+          <w:szCs w:val="30"/>
+          <w:lang w:val="fr-CH"/>
+        </w:rPr>
+        <w:t>évidemment</w:t>
+      </w:r>
+      <w:r>
+        <w:rPr>
+          <w:rFonts w:ascii="Times" w:hAnsi="Times" w:cs="Times"/>
+          <w:color w:val="000000" w:themeColor="text1"/>
+          <w:sz w:val="30"/>
+          <w:szCs w:val="30"/>
+          <w:lang w:val="fr-CH"/>
+        </w:rPr>
+        <w:t>, une commande ne peut appartenir qu’a un seul client à la fois tandis qu’un client peut avoir aucune commande à plusieurs commandes.</w:t>
+      </w:r>
+      <w:r>
+        <w:rPr>
+          <w:rFonts w:ascii="Times" w:hAnsi="Times" w:cs="Times"/>
+          <w:b/>
+          <w:color w:val="FF0000"/>
+          <w:sz w:val="30"/>
+          <w:szCs w:val="30"/>
+          <w:u w:val="single"/>
+          <w:lang w:val="fr-CH"/>
+        </w:rPr>
+        <w:br/>
+      </w:r>
+    </w:p>
+    <w:p>
+      <w:pPr>
+        <w:autoSpaceDE w:val="0"/>
+        <w:autoSpaceDN w:val="0"/>
+        <w:adjustRightInd w:val="0"/>
+        <w:spacing w:after="240" w:line="440" w:lineRule="atLeast"/>
+        <w:rPr>
+          <w:rFonts w:ascii="Times" w:hAnsi="Times" w:cs="Times"/>
+          <w:color w:val="000000" w:themeColor="text1"/>
+          <w:sz w:val="30"/>
+          <w:szCs w:val="30"/>
+          <w:lang w:val="fr-CH"/>
+        </w:rPr>
+      </w:pPr>
     </w:p>
     <w:sectPr>
       <w:pgSz w:w="11900" w:h="16840"/>

</xml_diff>